<commit_message>
Legg inn tekst om Divvun og TTS-prosjektet
</commit_message>
<xml_diff>
--- a/docs/Avtale om taleopptak, utkast.docx
+++ b/docs/Avtale om taleopptak, utkast.docx
@@ -48,29 +48,24 @@
     </w:p>
     <w:p>
       <w:r>
-        <w:t>Kort om Divvun-</w:t>
-      </w:r>
-      <w:proofErr w:type="gramStart"/>
-      <w:r>
-        <w:t>gruppen</w:t>
-      </w:r>
-      <w:r>
-        <w:t>...</w:t>
-      </w:r>
-      <w:proofErr w:type="gramEnd"/>
-    </w:p>
-    <w:p>
-      <w:r>
-        <w:t>Formålet med denne avtalen er å klargjøre rettighetene og pliktene til partene i prosjektet (</w:t>
-      </w:r>
-      <w:r>
-        <w:rPr>
-          <w:highlight w:val="yellow"/>
-        </w:rPr>
-        <w:t>kort beskrivelse av prosjektet?</w:t>
-      </w:r>
-      <w:r>
-        <w:t>).</w:t>
+        <w:t>Divvun-grupp</w:t>
+      </w:r>
+      <w:r>
+        <w:t>a ved UiT Norges arktiske universitet utvikler språkteknologiske verktøy for det samiske samfunnet, alt fra tastaturer til taleteknologi. Det overordna formålet er å gjøre det digitale samfunnet like tilgjengelig og velfungerende for de samiske språkene som for majoritetsspråk.</w:t>
+      </w:r>
+    </w:p>
+    <w:p>
+      <w:r>
+        <w:t xml:space="preserve">Formålet med denne avtalen er å klargjøre rettighetene og pliktene til partene i prosjektet </w:t>
+      </w:r>
+      <w:r>
+        <w:t>Lulesamisk taleteknologi</w:t>
+      </w:r>
+      <w:r>
+        <w:t>.</w:t>
+      </w:r>
+      <w:r>
+        <w:t xml:space="preserve"> Prosjektet har som hovedmål å utvikle en lulesamisk talesyntese, sekundært å legge grunnlaget for automatisk talegjenkjenning og andre taleteknologiske hjelpemiddel for lulesamisk. Taleopptakene som omfattes av denne avtalen er en nødvendig forutsetning for å kunne gjennomføre prosjektet.</w:t>
       </w:r>
     </w:p>
     <w:p>

</xml_diff>